<commit_message>
garfield fanfic ver 4
</commit_message>
<xml_diff>
--- a/garfeidl fanfiction (1).docx
+++ b/garfeidl fanfiction (1).docx
@@ -252,7 +252,25 @@
           <w:szCs w:val="28"/>
           <w:lang w:val="en-US"/>
         </w:rPr>
-        <w:t xml:space="preserve"> for more than 6 seconds, causing him to grow rather drowsy. However, the hit person Jon Arbuckle from The Garfield Show had other ideas. As soon as he witnessed the fat feline going back to sleep, he had to take action immediately. He heroically reached for his pocket, pulling out his Nokia 3310 Classic 113g 22m portable mobile phone device. On the screen he loaded an image of a mischievous, identical looking gray feline</w:t>
+        <w:t xml:space="preserve"> for more than 6 seconds, causing him to grow rather drowsy. However, the hit person Jon Arbuckle from The Garfield Show had other ideas. As soon as he witnessed the fat feline going back to sleep, he had to </w:t>
+      </w:r>
+      <w:proofErr w:type="gramStart"/>
+      <w:r>
+        <w:rPr>
+          <w:sz w:val="28"/>
+          <w:szCs w:val="28"/>
+          <w:lang w:val="en-US"/>
+        </w:rPr>
+        <w:t>take action</w:t>
+      </w:r>
+      <w:proofErr w:type="gramEnd"/>
+      <w:r>
+        <w:rPr>
+          <w:sz w:val="28"/>
+          <w:szCs w:val="28"/>
+          <w:lang w:val="en-US"/>
+        </w:rPr>
+        <w:t xml:space="preserve"> immediately. He heroically reached for his pocket, pulling out his Nokia 3310 Classic 113g 22m portable mobile phone device. On the screen he loaded an image of a mischievous, identical looking gray feline</w:t>
       </w:r>
       <w:r>
         <w:rPr>
@@ -905,7 +923,25 @@
           <w:szCs w:val="28"/>
           <w:lang w:val="en-US"/>
         </w:rPr>
-        <w:t xml:space="preserve"> So, after emerging victorious in the race and lapping all the NPCs, he decided to take action in order to get rid of the disturbing force. Nothing </w:t>
+        <w:t xml:space="preserve"> So, after emerging victorious in the race and lapping all the NPCs, he decided to </w:t>
+      </w:r>
+      <w:proofErr w:type="gramStart"/>
+      <w:r>
+        <w:rPr>
+          <w:sz w:val="28"/>
+          <w:szCs w:val="28"/>
+          <w:lang w:val="en-US"/>
+        </w:rPr>
+        <w:t>take action</w:t>
+      </w:r>
+      <w:proofErr w:type="gramEnd"/>
+      <w:r>
+        <w:rPr>
+          <w:sz w:val="28"/>
+          <w:szCs w:val="28"/>
+          <w:lang w:val="en-US"/>
+        </w:rPr>
+        <w:t xml:space="preserve"> in order to get rid of the disturbing force. Nothing </w:t>
       </w:r>
       <w:r>
         <w:rPr>
@@ -1069,7 +1105,43 @@
           <w:lang w:val="en-US"/>
         </w:rPr>
         <w:br/>
-        <w:t>‘I’m going to get ingredients for lasagen. You better not perform mischievous activities in the household while I’m gone, you silly wide individual. Do not kick Odie into orbit and do not throw Nermal into the trashcan. Speaking of Nermal, I have not witnessed his presence in some time, I wonder where he could be. If I figure out that it was you who lost him, there will be big consequences! Anyway, Jon out, I’m buckling my Ar.’</w:t>
+        <w:t xml:space="preserve">‘I’m going to get ingredients for lasagen. You better not perform mischievous activities in the household while I’m gone, </w:t>
+      </w:r>
+      <w:proofErr w:type="gramStart"/>
+      <w:r>
+        <w:rPr>
+          <w:sz w:val="28"/>
+          <w:szCs w:val="28"/>
+          <w:lang w:val="en-US"/>
+        </w:rPr>
+        <w:t>you</w:t>
+      </w:r>
+      <w:proofErr w:type="gramEnd"/>
+      <w:r>
+        <w:rPr>
+          <w:sz w:val="28"/>
+          <w:szCs w:val="28"/>
+          <w:lang w:val="en-US"/>
+        </w:rPr>
+        <w:t xml:space="preserve"> silly wide individual. Do not kick Odie into orbit and do not throw Nermal into the trashcan. Speaking of Nermal, I have not witnessed his presence in some time, I wonder where he could be. If I figure out that </w:t>
+      </w:r>
+      <w:proofErr w:type="gramStart"/>
+      <w:r>
+        <w:rPr>
+          <w:sz w:val="28"/>
+          <w:szCs w:val="28"/>
+          <w:lang w:val="en-US"/>
+        </w:rPr>
+        <w:t>it</w:t>
+      </w:r>
+      <w:proofErr w:type="gramEnd"/>
+      <w:r>
+        <w:rPr>
+          <w:sz w:val="28"/>
+          <w:szCs w:val="28"/>
+          <w:lang w:val="en-US"/>
+        </w:rPr>
+        <w:t xml:space="preserve"> was you who lost him, there will be big consequences! Anyway, Jon out, I’m buckling my Ar.’</w:t>
       </w:r>
       <w:r>
         <w:rPr>
@@ -1674,7 +1746,23 @@
           <w:szCs w:val="28"/>
           <w:lang w:val="en-GB"/>
         </w:rPr>
-        <w:t>s 3-foot self</w:t>
+        <w:t xml:space="preserve">s </w:t>
+      </w:r>
+      <w:r>
+        <w:rPr>
+          <w:sz w:val="28"/>
+          <w:szCs w:val="28"/>
+          <w:lang w:val="en-GB"/>
+        </w:rPr>
+        <w:t>2’7</w:t>
+      </w:r>
+      <w:r>
+        <w:rPr>
+          <w:sz w:val="28"/>
+          <w:szCs w:val="28"/>
+          <w:lang w:val="en-GB"/>
+        </w:rPr>
+        <w:t>-foot self</w:t>
       </w:r>
       <w:r>
         <w:rPr>
@@ -1866,7 +1954,23 @@
           <w:lang w:val="en-GB"/>
         </w:rPr>
         <w:br/>
-        <w:t>‘Hmm, you are on the… “large” size, aren’t you?”, the woman said.</w:t>
+        <w:t>‘Hmm, you are on the… “large” si</w:t>
+      </w:r>
+      <w:r>
+        <w:rPr>
+          <w:sz w:val="28"/>
+          <w:szCs w:val="28"/>
+          <w:lang w:val="en-GB"/>
+        </w:rPr>
+        <w:t>d</w:t>
+      </w:r>
+      <w:r>
+        <w:rPr>
+          <w:sz w:val="28"/>
+          <w:szCs w:val="28"/>
+          <w:lang w:val="en-GB"/>
+        </w:rPr>
+        <w:t>e, aren’t you?”, the woman said.</w:t>
       </w:r>
       <w:r>
         <w:rPr>
@@ -3147,6 +3251,15 @@
           <w:lang w:val="en-US"/>
         </w:rPr>
         <w:br/>
+        <w:t>‘Define “we”, won’t you’, he said.</w:t>
+      </w:r>
+      <w:r>
+        <w:rPr>
+          <w:sz w:val="28"/>
+          <w:szCs w:val="28"/>
+          <w:lang w:val="en-US"/>
+        </w:rPr>
+        <w:br/>
       </w:r>
       <w:r>
         <w:rPr>
@@ -3155,15 +3268,520 @@
           <w:lang w:val="en-US"/>
         </w:rPr>
         <w:lastRenderedPageBreak/>
-        <w:t>‘Define “we”, won’t you’, he said.</w:t>
-      </w:r>
-      <w:r>
-        <w:rPr>
-          <w:sz w:val="28"/>
-          <w:szCs w:val="28"/>
-          <w:lang w:val="en-US"/>
-        </w:rPr>
-        <w:br/>
+        <w:t>Millia was obviously getting a little bit impatient, starting to tap her foot on the floor, as she crosses her arms. She looked annoyed at the feline’s attitude, but her eyes had a hint of stress in them. She appeared to be very serious with what she said, despite her hasty attitude.</w:t>
+      </w:r>
+      <w:r>
+        <w:rPr>
+          <w:sz w:val="28"/>
+          <w:szCs w:val="28"/>
+          <w:lang w:val="en-US"/>
+        </w:rPr>
+        <w:br/>
+        <w:t>‘Well, I, for one, need you. But all my friends need you too’, she said, before pausing for a minute.</w:t>
+      </w:r>
+      <w:r>
+        <w:rPr>
+          <w:sz w:val="28"/>
+          <w:szCs w:val="28"/>
+          <w:lang w:val="en-US"/>
+        </w:rPr>
+        <w:br/>
+        <w:t>‘And, well, possibly the rest of the solar system, too. Take that information the way you want to</w:t>
+      </w:r>
+      <w:r>
+        <w:rPr>
+          <w:sz w:val="28"/>
+          <w:szCs w:val="28"/>
+          <w:lang w:val="en-US"/>
+        </w:rPr>
+        <w:t>, I gues</w:t>
+      </w:r>
+      <w:r>
+        <w:rPr>
+          <w:sz w:val="28"/>
+          <w:szCs w:val="28"/>
+          <w:lang w:val="en-US"/>
+        </w:rPr>
+        <w:t>s.’ She said the last part with an ignorant tone.</w:t>
+      </w:r>
+      <w:r>
+        <w:rPr>
+          <w:sz w:val="28"/>
+          <w:szCs w:val="28"/>
+          <w:lang w:val="en-US"/>
+        </w:rPr>
+        <w:br/>
+      </w:r>
+      <w:proofErr w:type="spellStart"/>
+      <w:r>
+        <w:rPr>
+          <w:sz w:val="28"/>
+          <w:szCs w:val="28"/>
+          <w:lang w:val="en-US"/>
+        </w:rPr>
+        <w:t>Gartfeild</w:t>
+      </w:r>
+      <w:proofErr w:type="spellEnd"/>
+      <w:r>
+        <w:rPr>
+          <w:sz w:val="28"/>
+          <w:szCs w:val="28"/>
+          <w:lang w:val="en-US"/>
+        </w:rPr>
+        <w:t xml:space="preserve"> then sighed, as he shrugged and went over to his computer to switch it off, making the Garfield Kart – Furious Racing title screen disappear. The female specimen looked at him as he did that.</w:t>
+      </w:r>
+      <w:r>
+        <w:rPr>
+          <w:sz w:val="28"/>
+          <w:szCs w:val="28"/>
+          <w:lang w:val="en-US"/>
+        </w:rPr>
+        <w:br/>
+        <w:t xml:space="preserve">‘I’d still prioritize myself, but without a solar system, there’s no opportunity to get any more lasagen. </w:t>
+      </w:r>
+      <w:r>
+        <w:rPr>
+          <w:sz w:val="28"/>
+          <w:szCs w:val="28"/>
+          <w:lang w:val="en-US"/>
+        </w:rPr>
+        <w:t>So,</w:t>
+      </w:r>
+      <w:r>
+        <w:rPr>
+          <w:sz w:val="28"/>
+          <w:szCs w:val="28"/>
+          <w:lang w:val="en-US"/>
+        </w:rPr>
+        <w:t xml:space="preserve"> I guess I’ll have to insist.’</w:t>
+      </w:r>
+      <w:r>
+        <w:rPr>
+          <w:sz w:val="28"/>
+          <w:szCs w:val="28"/>
+          <w:lang w:val="en-US"/>
+        </w:rPr>
+        <w:br/>
+        <w:t xml:space="preserve">The woman inside of the room sighed, and looked a little relieved, but quickly snapped back to her serious attitude once </w:t>
+      </w:r>
+      <w:proofErr w:type="spellStart"/>
+      <w:r>
+        <w:rPr>
+          <w:sz w:val="28"/>
+          <w:szCs w:val="28"/>
+          <w:lang w:val="en-US"/>
+        </w:rPr>
+        <w:t>gaorfield</w:t>
+      </w:r>
+      <w:proofErr w:type="spellEnd"/>
+      <w:r>
+        <w:rPr>
+          <w:sz w:val="28"/>
+          <w:szCs w:val="28"/>
+          <w:lang w:val="en-US"/>
+        </w:rPr>
+        <w:t xml:space="preserve"> </w:t>
+      </w:r>
+      <w:r>
+        <w:rPr>
+          <w:sz w:val="28"/>
+          <w:szCs w:val="28"/>
+          <w:lang w:val="en-US"/>
+        </w:rPr>
+        <w:t>made his way back to where she was standing.</w:t>
+      </w:r>
+      <w:r>
+        <w:rPr>
+          <w:sz w:val="28"/>
+          <w:szCs w:val="28"/>
+          <w:lang w:val="en-US"/>
+        </w:rPr>
+        <w:br/>
+        <w:t>‘I see. Very well, then. I’m glad that you’ve made the right decision, Garfield. However, there’s one more thing that we need to get you. Let’s not waste any more valuable time.’</w:t>
+      </w:r>
+      <w:r>
+        <w:rPr>
+          <w:sz w:val="28"/>
+          <w:szCs w:val="28"/>
+          <w:lang w:val="en-US"/>
+        </w:rPr>
+        <w:br/>
+        <w:t xml:space="preserve">She beckoned for him to follow her out of the room. </w:t>
+      </w:r>
+      <w:proofErr w:type="spellStart"/>
+      <w:r>
+        <w:rPr>
+          <w:sz w:val="28"/>
+          <w:szCs w:val="28"/>
+          <w:lang w:val="en-US"/>
+        </w:rPr>
+        <w:t>Goirfield</w:t>
+      </w:r>
+      <w:proofErr w:type="spellEnd"/>
+      <w:r>
+        <w:rPr>
+          <w:sz w:val="28"/>
+          <w:szCs w:val="28"/>
+          <w:lang w:val="en-US"/>
+        </w:rPr>
+        <w:t xml:space="preserve"> looked back at his computer one more time, not pleased with the fact that there would be no more garfing if he follows the female organism. However, he did</w:t>
+      </w:r>
+      <w:r>
+        <w:rPr>
+          <w:sz w:val="28"/>
+          <w:szCs w:val="28"/>
+          <w:lang w:val="en-US"/>
+        </w:rPr>
+        <w:t xml:space="preserve"> follow her</w:t>
+      </w:r>
+      <w:r>
+        <w:rPr>
+          <w:sz w:val="28"/>
+          <w:szCs w:val="28"/>
+          <w:lang w:val="en-US"/>
+        </w:rPr>
+        <w:t xml:space="preserve"> anyway, running after her</w:t>
+      </w:r>
+      <w:r>
+        <w:rPr>
+          <w:sz w:val="28"/>
+          <w:szCs w:val="28"/>
+          <w:lang w:val="en-US"/>
+        </w:rPr>
+        <w:t xml:space="preserve"> in order to catch up</w:t>
+      </w:r>
+      <w:r>
+        <w:rPr>
+          <w:sz w:val="28"/>
+          <w:szCs w:val="28"/>
+          <w:lang w:val="en-US"/>
+        </w:rPr>
+        <w:t>. Once the two of them reached the front door, Millia stepped outside and stopped in her tracks for a second.</w:t>
+      </w:r>
+      <w:r>
+        <w:rPr>
+          <w:sz w:val="28"/>
+          <w:szCs w:val="28"/>
+          <w:lang w:val="en-US"/>
+        </w:rPr>
+        <w:br/>
+        <w:t>‘By the way, tell your owner to close the door next time he leaves</w:t>
+      </w:r>
+      <w:r>
+        <w:rPr>
+          <w:sz w:val="28"/>
+          <w:szCs w:val="28"/>
+          <w:lang w:val="en-US"/>
+        </w:rPr>
+        <w:t xml:space="preserve"> the house</w:t>
+      </w:r>
+      <w:r>
+        <w:rPr>
+          <w:sz w:val="28"/>
+          <w:szCs w:val="28"/>
+          <w:lang w:val="en-US"/>
+        </w:rPr>
+        <w:t xml:space="preserve">’, she said with a small smirk, before looking away and making her way to the </w:t>
+      </w:r>
+      <w:r>
+        <w:rPr>
+          <w:sz w:val="28"/>
+          <w:szCs w:val="28"/>
+          <w:lang w:val="en-US"/>
+        </w:rPr>
+        <w:t>nearby parking lot.</w:t>
+      </w:r>
+      <w:r>
+        <w:rPr>
+          <w:sz w:val="28"/>
+          <w:szCs w:val="28"/>
+          <w:lang w:val="en-US"/>
+        </w:rPr>
+        <w:t xml:space="preserve"> </w:t>
+      </w:r>
+      <w:proofErr w:type="spellStart"/>
+      <w:r>
+        <w:rPr>
+          <w:sz w:val="28"/>
+          <w:szCs w:val="28"/>
+          <w:lang w:val="en-US"/>
+        </w:rPr>
+        <w:t>Garsefild</w:t>
+      </w:r>
+      <w:proofErr w:type="spellEnd"/>
+      <w:r>
+        <w:rPr>
+          <w:sz w:val="28"/>
+          <w:szCs w:val="28"/>
+          <w:lang w:val="en-US"/>
+        </w:rPr>
+        <w:t xml:space="preserve"> sighed upon hearing her say that.</w:t>
+      </w:r>
+      <w:r>
+        <w:rPr>
+          <w:sz w:val="28"/>
+          <w:szCs w:val="28"/>
+          <w:lang w:val="en-US"/>
+        </w:rPr>
+        <w:br/>
+      </w:r>
+      <w:r>
+        <w:rPr>
+          <w:noProof/>
+        </w:rPr>
+        <w:drawing>
+          <wp:anchor distT="0" distB="0" distL="114300" distR="114300" simplePos="0" relativeHeight="251682816" behindDoc="0" locked="0" layoutInCell="1" allowOverlap="1" wp14:anchorId="5BF3F3EC" wp14:editId="7B47BBF5">
+            <wp:simplePos x="0" y="0"/>
+            <wp:positionH relativeFrom="margin">
+              <wp:align>left</wp:align>
+            </wp:positionH>
+            <wp:positionV relativeFrom="margin">
+              <wp:posOffset>6888480</wp:posOffset>
+            </wp:positionV>
+            <wp:extent cx="5731510" cy="784860"/>
+            <wp:effectExtent l="0" t="0" r="2540" b="0"/>
+            <wp:wrapSquare wrapText="bothSides"/>
+            <wp:docPr id="2119704169" name="Picture 1" descr="Jon Arbuckle - Wikipedia"/>
+            <wp:cNvGraphicFramePr>
+              <a:graphicFrameLocks xmlns:a="http://schemas.openxmlformats.org/drawingml/2006/main" noChangeAspect="1"/>
+            </wp:cNvGraphicFramePr>
+            <a:graphic xmlns:a="http://schemas.openxmlformats.org/drawingml/2006/main">
+              <a:graphicData uri="http://schemas.openxmlformats.org/drawingml/2006/picture">
+                <pic:pic xmlns:pic="http://schemas.openxmlformats.org/drawingml/2006/picture">
+                  <pic:nvPicPr>
+                    <pic:cNvPr id="0" name="Picture 1" descr="Jon Arbuckle - Wikipedia"/>
+                    <pic:cNvPicPr>
+                      <a:picLocks noChangeAspect="1" noChangeArrowheads="1"/>
+                    </pic:cNvPicPr>
+                  </pic:nvPicPr>
+                  <pic:blipFill>
+                    <a:blip r:embed="rId17">
+                      <a:extLst>
+                        <a:ext uri="{28A0092B-C50C-407E-A947-70E740481C1C}">
+                          <a14:useLocalDpi xmlns:a14="http://schemas.microsoft.com/office/drawing/2010/main" val="0"/>
+                        </a:ext>
+                      </a:extLst>
+                    </a:blip>
+                    <a:srcRect/>
+                    <a:stretch>
+                      <a:fillRect/>
+                    </a:stretch>
+                  </pic:blipFill>
+                  <pic:spPr bwMode="auto">
+                    <a:xfrm>
+                      <a:off x="0" y="0"/>
+                      <a:ext cx="5731510" cy="784860"/>
+                    </a:xfrm>
+                    <a:prstGeom prst="rect">
+                      <a:avLst/>
+                    </a:prstGeom>
+                    <a:noFill/>
+                    <a:ln>
+                      <a:noFill/>
+                    </a:ln>
+                  </pic:spPr>
+                </pic:pic>
+              </a:graphicData>
+            </a:graphic>
+            <wp14:sizeRelV relativeFrom="margin">
+              <wp14:pctHeight>0</wp14:pctHeight>
+            </wp14:sizeRelV>
+          </wp:anchor>
+        </w:drawing>
+      </w:r>
+      <w:r>
+        <w:rPr>
+          <w:sz w:val="28"/>
+          <w:szCs w:val="28"/>
+          <w:lang w:val="en-US"/>
+        </w:rPr>
+        <w:t>‘Jo</w:t>
+      </w:r>
+      <w:r>
+        <w:rPr>
+          <w:sz w:val="28"/>
+          <w:szCs w:val="28"/>
+          <w:lang w:val="en-US"/>
+        </w:rPr>
+        <w:t>n</w:t>
+      </w:r>
+      <w:r>
+        <w:rPr>
+          <w:sz w:val="28"/>
+          <w:szCs w:val="28"/>
+          <w:lang w:val="en-US"/>
+        </w:rPr>
+        <w:t>, you are such a silly individual, god damn it.’</w:t>
+      </w:r>
+      <w:r>
+        <w:t xml:space="preserve"> </w:t>
+      </w:r>
+      <w:r>
+        <w:rPr>
+          <w:sz w:val="28"/>
+          <w:szCs w:val="28"/>
+          <w:lang w:val="en-US"/>
+        </w:rPr>
+        <w:br/>
+        <w:t xml:space="preserve">For a long while, </w:t>
+      </w:r>
+      <w:proofErr w:type="spellStart"/>
+      <w:r>
+        <w:rPr>
+          <w:sz w:val="28"/>
+          <w:szCs w:val="28"/>
+          <w:lang w:val="en-US"/>
+        </w:rPr>
+        <w:t>gaorifeld</w:t>
+      </w:r>
+      <w:proofErr w:type="spellEnd"/>
+      <w:r>
+        <w:rPr>
+          <w:sz w:val="28"/>
+          <w:szCs w:val="28"/>
+          <w:lang w:val="en-US"/>
+        </w:rPr>
+        <w:t xml:space="preserve"> did not question the direction of which the woman was going into, but eventually he did become a little curious. After a minute of following her around, she stopped, and looked at the wide orange feline expectantly. </w:t>
+      </w:r>
+      <w:proofErr w:type="spellStart"/>
+      <w:r>
+        <w:rPr>
+          <w:sz w:val="28"/>
+          <w:szCs w:val="28"/>
+          <w:lang w:val="en-US"/>
+        </w:rPr>
+        <w:t>Goraefield</w:t>
+      </w:r>
+      <w:proofErr w:type="spellEnd"/>
+      <w:r>
+        <w:rPr>
+          <w:sz w:val="28"/>
+          <w:szCs w:val="28"/>
+          <w:lang w:val="en-US"/>
+        </w:rPr>
+        <w:t xml:space="preserve"> just looked at her as well, silent for a moment. He wasn’t sure what she wanted. Eventually he spoke up.</w:t>
+      </w:r>
+    </w:p>
+    <w:p>
+      <w:pPr>
+        <w:rPr>
+          <w:sz w:val="28"/>
+          <w:szCs w:val="28"/>
+          <w:lang w:val="en-US"/>
+        </w:rPr>
+      </w:pPr>
+      <w:r>
+        <w:rPr>
+          <w:sz w:val="28"/>
+          <w:szCs w:val="28"/>
+          <w:lang w:val="en-US"/>
+        </w:rPr>
+        <w:lastRenderedPageBreak/>
+        <w:t>‘I’m waiting for you to do something, what are you looking at?’, he said with an annoyed tone, unsure of what was going on. He looked around, noticing that they were both at a public parking lot.</w:t>
+      </w:r>
+      <w:r>
+        <w:rPr>
+          <w:sz w:val="28"/>
+          <w:szCs w:val="28"/>
+          <w:lang w:val="en-US"/>
+        </w:rPr>
+        <w:t xml:space="preserve"> Every now and then, convertibles would pass by, but there weren’t a lot of cars at this time of day. </w:t>
+      </w:r>
+      <w:proofErr w:type="spellStart"/>
+      <w:r>
+        <w:rPr>
+          <w:sz w:val="28"/>
+          <w:szCs w:val="28"/>
+          <w:lang w:val="en-US"/>
+        </w:rPr>
+        <w:t>Goeifeld</w:t>
+      </w:r>
+      <w:proofErr w:type="spellEnd"/>
+      <w:r>
+        <w:rPr>
+          <w:sz w:val="28"/>
+          <w:szCs w:val="28"/>
+          <w:lang w:val="en-US"/>
+        </w:rPr>
+        <w:t xml:space="preserve"> knew that his kart was not at this parking lot, hence why he was so confused about it all. Suddenly, Milla started talking.</w:t>
+      </w:r>
+      <w:r>
+        <w:rPr>
+          <w:sz w:val="28"/>
+          <w:szCs w:val="28"/>
+          <w:lang w:val="en-US"/>
+        </w:rPr>
+        <w:br/>
+        <w:t>‘I bet you’ll like me much more after this.’</w:t>
+      </w:r>
+      <w:r>
+        <w:rPr>
+          <w:sz w:val="28"/>
+          <w:szCs w:val="28"/>
+          <w:lang w:val="en-US"/>
+        </w:rPr>
+        <w:br/>
+        <w:t xml:space="preserve">The orange cat wondered if this was going to be true, but he waited for her to act anyway. Out of nowhere, she yelled the word ‘EEYA’, and her hair quickly transformed into some sort of sword or lance. Whilst this was happening, the woman jumped slightly and managed to </w:t>
+      </w:r>
+      <w:r>
+        <w:rPr>
+          <w:sz w:val="28"/>
+          <w:szCs w:val="28"/>
+          <w:lang w:val="en-US"/>
+        </w:rPr>
+        <w:t>land o</w:t>
+      </w:r>
+      <w:r>
+        <w:rPr>
+          <w:sz w:val="28"/>
+          <w:szCs w:val="28"/>
+          <w:lang w:val="en-US"/>
+        </w:rPr>
+        <w:t>nto her own hair</w:t>
+      </w:r>
+      <w:r>
+        <w:rPr>
+          <w:sz w:val="28"/>
+          <w:szCs w:val="28"/>
+          <w:lang w:val="en-US"/>
+        </w:rPr>
+        <w:t xml:space="preserve"> as it finished transforming. She levitated in the air just a bit, making it look like a usable vehicle. The </w:t>
+      </w:r>
+      <w:proofErr w:type="spellStart"/>
+      <w:r>
+        <w:rPr>
+          <w:sz w:val="28"/>
+          <w:szCs w:val="28"/>
+          <w:lang w:val="en-US"/>
+        </w:rPr>
+        <w:t>garfeiled</w:t>
+      </w:r>
+      <w:proofErr w:type="spellEnd"/>
+      <w:r>
+        <w:rPr>
+          <w:sz w:val="28"/>
+          <w:szCs w:val="28"/>
+          <w:lang w:val="en-US"/>
+        </w:rPr>
+        <w:t xml:space="preserve"> looked like he was in awe, resisting the urge to say a certain thing. Millia saw his expression.</w:t>
+      </w:r>
+      <w:r>
+        <w:rPr>
+          <w:sz w:val="28"/>
+          <w:szCs w:val="28"/>
+          <w:lang w:val="en-US"/>
+        </w:rPr>
+        <w:br/>
+        <w:t>‘Just say the thing.’</w:t>
+      </w:r>
+      <w:r>
+        <w:rPr>
+          <w:sz w:val="28"/>
+          <w:szCs w:val="28"/>
+          <w:lang w:val="en-US"/>
+        </w:rPr>
+        <w:br/>
+        <w:t>‘GARFIELD KART REFERENCE!!’</w:t>
       </w:r>
     </w:p>
     <w:sectPr>

</xml_diff>